<commit_message>
ADD: tablas.xlsx y UPDATE:borrador y prparación de proyecto.docx
</commit_message>
<xml_diff>
--- a/Borrador y preparación del proyecto.docx
+++ b/Borrador y preparación del proyecto.docx
@@ -414,19 +414,7 @@
         <w:t>CÓDIGO DE INCIDENCIA</w:t>
       </w:r>
       <w:r>
-        <w:t xml:space="preserve">, </w:t>
-      </w:r>
-      <w:r>
-        <w:t>TITULO DE INCIDENCIA</w:t>
-      </w:r>
-      <w:r>
-        <w:t xml:space="preserve"> y FECHA DE APERTURA</w:t>
-      </w:r>
-      <w:r>
-        <w:t xml:space="preserve"> </w:t>
-      </w:r>
-      <w:r>
-        <w:t>EN LA CABECERA</w:t>
+        <w:t>, TITULO DE INCIDENCIA y FECHA DE APERTURA EN LA CABECERA</w:t>
       </w:r>
     </w:p>
     <w:p>
@@ -443,10 +431,7 @@
         </w:numPr>
       </w:pPr>
       <w:r>
-        <w:t>ESTABLECIMIENTO</w:t>
-      </w:r>
-      <w:r>
-        <w:t>:</w:t>
+        <w:t>ESTABLECIMIENTO:</w:t>
       </w:r>
     </w:p>
     <w:p>
@@ -494,16 +479,7 @@
         </w:numPr>
       </w:pPr>
       <w:r>
-        <w:t xml:space="preserve">FECHA DE INCIDENCIA </w:t>
-      </w:r>
-      <w:r>
-        <w:t>(</w:t>
-      </w:r>
-      <w:r>
-        <w:t>indica cuándo ha ocurrido esa incidencia</w:t>
-      </w:r>
-      <w:r>
-        <w:t>)</w:t>
+        <w:t>FECHA DE INCIDENCIA (indica cuándo ha ocurrido esa incidencia)</w:t>
       </w:r>
     </w:p>
     <w:p>
@@ -514,13 +490,8 @@
           <w:numId w:val="6"/>
         </w:numPr>
       </w:pPr>
-      <w:proofErr w:type="spellStart"/>
-      <w:r>
-        <w:t>Nº</w:t>
-      </w:r>
-      <w:proofErr w:type="spellEnd"/>
-      <w:r>
-        <w:t xml:space="preserve"> ALBARÁN </w:t>
+      <w:r>
+        <w:t xml:space="preserve">Nº ALBARÁN </w:t>
       </w:r>
     </w:p>
     <w:p>
@@ -531,13 +502,8 @@
           <w:numId w:val="6"/>
         </w:numPr>
       </w:pPr>
-      <w:proofErr w:type="spellStart"/>
-      <w:r>
-        <w:t>Nº</w:t>
-      </w:r>
-      <w:proofErr w:type="spellEnd"/>
-      <w:r>
-        <w:t xml:space="preserve"> ETIQUETA/S</w:t>
+      <w:r>
+        <w:t>Nº ETIQUETA/S</w:t>
       </w:r>
       <w:r>
         <w:t xml:space="preserve"> (</w:t>
@@ -546,10 +512,7 @@
         <w:t>puede haber má</w:t>
       </w:r>
       <w:r>
-        <w:t>s de una</w:t>
-      </w:r>
-      <w:r>
-        <w:t>)</w:t>
+        <w:t>s de una)</w:t>
       </w:r>
     </w:p>
     <w:p>
@@ -561,13 +524,7 @@
         </w:numPr>
       </w:pPr>
       <w:r>
-        <w:t>ADJUNTO -&gt; (</w:t>
-      </w:r>
-      <w:r>
-        <w:t>imágenes o vídeos</w:t>
-      </w:r>
-      <w:r>
-        <w:t>)</w:t>
+        <w:t>ADJUNTO -&gt; (imágenes o vídeos)</w:t>
       </w:r>
     </w:p>
     <w:p/>
@@ -896,15 +853,7 @@
         </w:numPr>
       </w:pPr>
       <w:r>
-        <w:t xml:space="preserve">DESCRIPCIÓN (requerida) -&gt; por ejemplo un </w:t>
-      </w:r>
-      <w:proofErr w:type="spellStart"/>
-      <w:r>
-        <w:t>textarea</w:t>
-      </w:r>
-      <w:proofErr w:type="spellEnd"/>
-      <w:r>
-        <w:t xml:space="preserve"> donde exponga el problema.</w:t>
+        <w:t>DESCRIPCIÓN (requerida) -&gt; por ejemplo un textarea donde exponga el problema.</w:t>
       </w:r>
     </w:p>
     <w:p>
@@ -927,30 +876,20 @@
           <w:numId w:val="5"/>
         </w:numPr>
       </w:pPr>
-      <w:proofErr w:type="spellStart"/>
-      <w:r>
-        <w:t>Nº</w:t>
-      </w:r>
-      <w:proofErr w:type="spellEnd"/>
-      <w:r>
-        <w:t xml:space="preserve"> ALBARÁN (INT)</w:t>
-      </w:r>
-    </w:p>
-    <w:p>
-      <w:pPr>
-        <w:pStyle w:val="Prrafodelista"/>
-        <w:numPr>
-          <w:ilvl w:val="0"/>
-          <w:numId w:val="5"/>
-        </w:numPr>
-      </w:pPr>
-      <w:proofErr w:type="spellStart"/>
-      <w:r>
-        <w:t>Nº</w:t>
-      </w:r>
-      <w:proofErr w:type="spellEnd"/>
-      <w:r>
-        <w:t xml:space="preserve"> ETIQUETA/S (INT) -&gt; puede haber má</w:t>
+      <w:r>
+        <w:t>Nº ALBARÁN (INT)</w:t>
+      </w:r>
+    </w:p>
+    <w:p>
+      <w:pPr>
+        <w:pStyle w:val="Prrafodelista"/>
+        <w:numPr>
+          <w:ilvl w:val="0"/>
+          <w:numId w:val="5"/>
+        </w:numPr>
+      </w:pPr>
+      <w:r>
+        <w:t>Nº ETIQUETA/S (INT) -&gt; puede haber má</w:t>
       </w:r>
       <w:r>
         <w:t>s de una etiqueta por lo que habrá que dar la opción de pode</w:t>
@@ -1052,23 +991,7 @@
         <w:t>o mensaje</w:t>
       </w:r>
       <w:r>
-        <w:t xml:space="preserve">, o se redirigirá a una página nueva confirmando el registro de esa incidencia y el </w:t>
-      </w:r>
-      <w:proofErr w:type="spellStart"/>
-      <w:r>
-        <w:t>nº</w:t>
-      </w:r>
-      <w:proofErr w:type="spellEnd"/>
-      <w:r>
-        <w:t xml:space="preserve"> de registro (año-</w:t>
-      </w:r>
-      <w:proofErr w:type="spellStart"/>
-      <w:r>
-        <w:t>nº</w:t>
-      </w:r>
-      <w:proofErr w:type="spellEnd"/>
-      <w:r>
-        <w:t xml:space="preserve"> incremental, por ejemplo 2025-0001).</w:t>
+        <w:t>, o se redirigirá a una página nueva confirmando el registro de esa incidencia y el nº de registro (año-nº incremental, por ejemplo 2025-0001).</w:t>
       </w:r>
     </w:p>
     <w:p>
@@ -1086,15 +1009,7 @@
         <w:t xml:space="preserve"> </w:t>
       </w:r>
       <w:r>
-        <w:t xml:space="preserve">con el </w:t>
-      </w:r>
-      <w:proofErr w:type="spellStart"/>
-      <w:r>
-        <w:t>nº</w:t>
-      </w:r>
-      <w:proofErr w:type="spellEnd"/>
-      <w:r>
-        <w:t xml:space="preserve"> de registro y la información del formulario</w:t>
+        <w:t>con el nº de registro y la información del formulario</w:t>
       </w:r>
       <w:r>
         <w:t>. Además, en la sección Incidencias de la Web de la lavandería aparecerá un aviso de que hay una nueva incidencia, la cual será asignada por el súper a un usuario gestor.</w:t>
@@ -1373,10 +1288,7 @@
         <w:t xml:space="preserve">Cada usuario o departamento tendrá que introducir su “usuario” y contraseña. </w:t>
       </w:r>
       <w:r>
-        <w:t>L</w:t>
-      </w:r>
-      <w:r>
-        <w:t xml:space="preserve">e redirigirá a una página con una serie de </w:t>
+        <w:t xml:space="preserve">Le redirigirá a una página con una serie de </w:t>
       </w:r>
       <w:r>
         <w:t>opciones</w:t>
@@ -1412,7 +1324,13 @@
         <w:t>.</w:t>
       </w:r>
       <w:r>
-        <w:t xml:space="preserve"> En un principio serían: CLIENTES, USUARIOS e INCIDENCIAS</w:t>
+        <w:t xml:space="preserve"> En un principio serían: CLIENTES, USUARIOS</w:t>
+      </w:r>
+      <w:r>
+        <w:t xml:space="preserve"> (trabajadores de la lavandería)</w:t>
+      </w:r>
+      <w:r>
+        <w:t xml:space="preserve"> e INCIDENCIAS</w:t>
       </w:r>
       <w:r>
         <w:t>.</w:t>
@@ -1506,7 +1424,10 @@
         </w:numPr>
       </w:pPr>
       <w:r>
-        <w:t>NOMBRE_COMERCIAL (establecimiento)</w:t>
+        <w:t>ESTABLECIMIENTO</w:t>
+      </w:r>
+      <w:r>
+        <w:t xml:space="preserve"> </w:t>
       </w:r>
     </w:p>
     <w:p>
@@ -1614,10 +1535,7 @@
     </w:p>
     <w:p>
       <w:r>
-        <w:t>Cuando se clica en la celda de un cliente</w:t>
-      </w:r>
-      <w:r>
-        <w:t xml:space="preserve">, </w:t>
+        <w:t xml:space="preserve">Cuando se clica en la celda de un cliente, </w:t>
       </w:r>
       <w:r>
         <w:t xml:space="preserve">redirigirá a una página en la que se </w:t>
@@ -1692,7 +1610,7 @@
         </w:numPr>
       </w:pPr>
       <w:r>
-        <w:t>NOMBRE_COMERCIAL</w:t>
+        <w:t>ESTABLECIMIENTO</w:t>
       </w:r>
     </w:p>
     <w:p>
@@ -1705,6 +1623,9 @@
       </w:pPr>
       <w:r>
         <w:t>DIRECCIÓN: dos líneas o inputs</w:t>
+      </w:r>
+      <w:r>
+        <w:t xml:space="preserve"> (calle, nº, escalera, piso, urbanización…)</w:t>
       </w:r>
     </w:p>
     <w:p>
@@ -2236,15 +2157,7 @@
         </w:numPr>
       </w:pPr>
       <w:r>
-        <w:t>CÓDIGO_INCIDENCIA -&gt; año-</w:t>
-      </w:r>
-      <w:proofErr w:type="spellStart"/>
-      <w:r>
-        <w:t>cod_incremental</w:t>
-      </w:r>
-      <w:proofErr w:type="spellEnd"/>
-      <w:r>
-        <w:t>, por ejemplo 2025-0001.</w:t>
+        <w:t>CÓDIGO_INCIDENCIA -&gt; año-cod_incremental, por ejemplo 2025-0001.</w:t>
       </w:r>
     </w:p>
     <w:p>
@@ -2284,7 +2197,10 @@
         </w:numPr>
       </w:pPr>
       <w:r>
-        <w:t>NOMBRE_COMERCIAL (establecimiento)</w:t>
+        <w:t>ESTABLECIMIENTO</w:t>
+      </w:r>
+      <w:r>
+        <w:t xml:space="preserve"> (establecimiento)</w:t>
       </w:r>
     </w:p>
     <w:p>
@@ -2348,7 +2264,6 @@
       <w:r>
         <w:t xml:space="preserve"> </w:t>
       </w:r>
-      <w:proofErr w:type="spellStart"/>
       <w:r>
         <w:t>cod_</w:t>
       </w:r>
@@ -2356,23 +2271,22 @@
         <w:t>auto</w:t>
       </w:r>
       <w:r>
-        <w:t>incremental</w:t>
-      </w:r>
-      <w:proofErr w:type="spellEnd"/>
-      <w:r>
-        <w:t>, por ejemplo 2025-0001.</w:t>
-      </w:r>
-    </w:p>
-    <w:p>
-      <w:pPr>
-        <w:pStyle w:val="Prrafodelista"/>
-        <w:numPr>
-          <w:ilvl w:val="0"/>
-          <w:numId w:val="5"/>
-        </w:numPr>
-      </w:pPr>
-      <w:r>
-        <w:t>NOMBRE_COMERCIAL (establecimiento)</w:t>
+        <w:t>incremental, por ejemplo 2025-0001.</w:t>
+      </w:r>
+    </w:p>
+    <w:p>
+      <w:pPr>
+        <w:pStyle w:val="Prrafodelista"/>
+        <w:numPr>
+          <w:ilvl w:val="0"/>
+          <w:numId w:val="5"/>
+        </w:numPr>
+      </w:pPr>
+      <w:r>
+        <w:t>ESTABLECIMIENTO</w:t>
+      </w:r>
+      <w:r>
+        <w:t xml:space="preserve"> (establecimiento)</w:t>
       </w:r>
     </w:p>
     <w:p>
@@ -2432,15 +2346,7 @@
         </w:numPr>
       </w:pPr>
       <w:r>
-        <w:t xml:space="preserve">DESCRIPCIÓN (requerida) -&gt; por ejemplo un </w:t>
-      </w:r>
-      <w:proofErr w:type="spellStart"/>
-      <w:r>
-        <w:t>textarea</w:t>
-      </w:r>
-      <w:proofErr w:type="spellEnd"/>
-      <w:r>
-        <w:t xml:space="preserve"> donde exponga el problema.</w:t>
+        <w:t>DESCRIPCIÓN (requerida) -&gt; por ejemplo un textarea donde exponga el problema.</w:t>
       </w:r>
     </w:p>
     <w:p>
@@ -2463,30 +2369,20 @@
           <w:numId w:val="5"/>
         </w:numPr>
       </w:pPr>
-      <w:proofErr w:type="spellStart"/>
-      <w:r>
-        <w:t>Nº</w:t>
-      </w:r>
-      <w:proofErr w:type="spellEnd"/>
-      <w:r>
-        <w:t xml:space="preserve"> ALBARÁN (INT)</w:t>
-      </w:r>
-    </w:p>
-    <w:p>
-      <w:pPr>
-        <w:pStyle w:val="Prrafodelista"/>
-        <w:numPr>
-          <w:ilvl w:val="0"/>
-          <w:numId w:val="5"/>
-        </w:numPr>
-      </w:pPr>
-      <w:proofErr w:type="spellStart"/>
-      <w:r>
-        <w:t>Nº</w:t>
-      </w:r>
-      <w:proofErr w:type="spellEnd"/>
-      <w:r>
-        <w:t xml:space="preserve"> ETIQUETA/S (INT) -&gt; puede haber má</w:t>
+      <w:r>
+        <w:t>Nº ALBARÁN (INT)</w:t>
+      </w:r>
+    </w:p>
+    <w:p>
+      <w:pPr>
+        <w:pStyle w:val="Prrafodelista"/>
+        <w:numPr>
+          <w:ilvl w:val="0"/>
+          <w:numId w:val="5"/>
+        </w:numPr>
+      </w:pPr>
+      <w:r>
+        <w:t>Nº ETIQUETA/S (INT) -&gt; puede haber má</w:t>
       </w:r>
       <w:r>
         <w:t>s de una etiqueta por lo que habrá que dar la opción de poder añadir más de una.</w:t>

</xml_diff>

<commit_message>
ADD: documento de peticiones de primera entrega y carpeta BASE DE DATOS  con  documento gestor_incidencias y con esquema de la base de datos
</commit_message>
<xml_diff>
--- a/Borrador y preparación del proyecto.docx
+++ b/Borrador y preparación del proyecto.docx
@@ -2494,14 +2494,13 @@
       <w:r>
         <w:t>BASE DE DATOS</w:t>
       </w:r>
-    </w:p>
-    <w:p>
-      <w:r>
-        <w:t>Adjuntamos un archivo Excel con todas las tablas</w:t>
-      </w:r>
-    </w:p>
-    <w:p/>
-    <w:p/>
+      <w:r>
+        <w:t xml:space="preserve">: </w:t>
+      </w:r>
+      <w:r>
+        <w:t>ver carpeta BASE DE DATOS</w:t>
+      </w:r>
+    </w:p>
     <w:sectPr>
       <w:pgSz w:w="11906" w:h="16838"/>
       <w:pgMar w:top="1417" w:right="1701" w:bottom="1276" w:left="1701" w:header="708" w:footer="708" w:gutter="0"/>

</xml_diff>